<commit_message>
Copy documentation updates from Biomass Library branch.  Recompile installer.  This is release version for v2.1.
git-svn-id: http://Marc-PC/svn/Full@3670 85f15e0e-5137-b144-a863-98bd542365a3
</commit_message>
<xml_diff>
--- a/trunk/output-biomass/trunk/deploy/docs/LANDIS-II Output Biomass v2.1 User Guide.docx
+++ b/trunk/output-biomass/trunk/deploy/docs/LANDIS-II Output Biomass v2.1 User Guide.docx
@@ -126,7 +126,7 @@
         <w:rPr>
           <w:noProof/>
         </w:rPr>
-        <w:t>December 4, 2014</w:t>
+        <w:t>April 30, 2015</w:t>
       </w:r>
       <w:r>
         <w:rPr>
@@ -183,6 +183,8 @@
         <w:t>Table of Contents</w:t>
       </w:r>
     </w:p>
+    <w:bookmarkStart w:id="1" w:name="_GoBack"/>
+    <w:bookmarkEnd w:id="1"/>
     <w:p>
       <w:pPr>
         <w:pStyle w:val="TOC1"/>
@@ -230,7 +232,7 @@
         </w:rPr>
         <w:fldChar w:fldCharType="separate"/>
       </w:r>
-      <w:hyperlink w:anchor="_Toc405445810" w:history="1">
+      <w:hyperlink w:anchor="_Toc418236409" w:history="1">
         <w:r>
           <w:rPr>
             <w:rStyle w:val="Hyperlink"/>
@@ -276,7 +278,7 @@
             <w:noProof/>
             <w:webHidden/>
           </w:rPr>
-          <w:instrText xml:space="preserve"> PAGEREF _Toc405445810 \h </w:instrText>
+          <w:instrText xml:space="preserve"> PAGEREF _Toc418236409 \h </w:instrText>
         </w:r>
         <w:r>
           <w:rPr>
@@ -321,7 +323,7 @@
           <w:szCs w:val="22"/>
         </w:rPr>
       </w:pPr>
-      <w:hyperlink w:anchor="_Toc405445811" w:history="1">
+      <w:hyperlink w:anchor="_Toc418236410" w:history="1">
         <w:r>
           <w:rPr>
             <w:rStyle w:val="Hyperlink"/>
@@ -343,7 +345,7 @@
             <w:rStyle w:val="Hyperlink"/>
             <w:noProof/>
           </w:rPr>
-          <w:t>What’s New in Version 2.1</w:t>
+          <w:t>Extension description</w:t>
         </w:r>
         <w:r>
           <w:rPr>
@@ -364,7 +366,7 @@
             <w:noProof/>
             <w:webHidden/>
           </w:rPr>
-          <w:instrText xml:space="preserve"> PAGEREF _Toc405445811 \h </w:instrText>
+          <w:instrText xml:space="preserve"> PAGEREF _Toc418236410 \h </w:instrText>
         </w:r>
         <w:r>
           <w:rPr>
@@ -409,7 +411,7 @@
           <w:szCs w:val="22"/>
         </w:rPr>
       </w:pPr>
-      <w:hyperlink w:anchor="_Toc405445812" w:history="1">
+      <w:hyperlink w:anchor="_Toc418236411" w:history="1">
         <w:r>
           <w:rPr>
             <w:rStyle w:val="Hyperlink"/>
@@ -431,7 +433,7 @@
             <w:rStyle w:val="Hyperlink"/>
             <w:noProof/>
           </w:rPr>
-          <w:t>Major releases</w:t>
+          <w:t>Version History</w:t>
         </w:r>
         <w:r>
           <w:rPr>
@@ -452,7 +454,7 @@
             <w:noProof/>
             <w:webHidden/>
           </w:rPr>
-          <w:instrText xml:space="preserve"> PAGEREF _Toc405445812 \h </w:instrText>
+          <w:instrText xml:space="preserve"> PAGEREF _Toc418236411 \h </w:instrText>
         </w:r>
         <w:r>
           <w:rPr>
@@ -499,7 +501,7 @@
           <w:szCs w:val="22"/>
         </w:rPr>
       </w:pPr>
-      <w:hyperlink w:anchor="_Toc405445813" w:history="1">
+      <w:hyperlink w:anchor="_Toc418236412" w:history="1">
         <w:r>
           <w:rPr>
             <w:rStyle w:val="Hyperlink"/>
@@ -523,7 +525,7 @@
             <w:rStyle w:val="Hyperlink"/>
             <w:noProof/>
           </w:rPr>
-          <w:t>Version 2.0</w:t>
+          <w:t>Version 2.1 (May 2014)</w:t>
         </w:r>
         <w:r>
           <w:rPr>
@@ -544,95 +546,7 @@
             <w:noProof/>
             <w:webHidden/>
           </w:rPr>
-          <w:instrText xml:space="preserve"> PAGEREF _Toc405445813 \h </w:instrText>
-        </w:r>
-        <w:r>
-          <w:rPr>
-            <w:noProof/>
-            <w:webHidden/>
-          </w:rPr>
-        </w:r>
-        <w:r>
-          <w:rPr>
-            <w:noProof/>
-            <w:webHidden/>
-          </w:rPr>
-          <w:fldChar w:fldCharType="separate"/>
-        </w:r>
-        <w:r>
-          <w:rPr>
-            <w:noProof/>
-            <w:webHidden/>
-          </w:rPr>
-          <w:t>2</w:t>
-        </w:r>
-        <w:r>
-          <w:rPr>
-            <w:noProof/>
-            <w:webHidden/>
-          </w:rPr>
-          <w:fldChar w:fldCharType="end"/>
-        </w:r>
-      </w:hyperlink>
-    </w:p>
-    <w:p>
-      <w:pPr>
-        <w:pStyle w:val="TOC2"/>
-        <w:tabs>
-          <w:tab w:val="left" w:pos="720"/>
-          <w:tab w:val="right" w:leader="dot" w:pos="8976"/>
-        </w:tabs>
-        <w:rPr>
-          <w:rFonts w:asciiTheme="minorHAnsi" w:eastAsiaTheme="minorEastAsia" w:hAnsiTheme="minorHAnsi" w:cstheme="minorBidi"/>
-          <w:noProof/>
-          <w:sz w:val="22"/>
-          <w:szCs w:val="22"/>
-        </w:rPr>
-      </w:pPr>
-      <w:hyperlink w:anchor="_Toc405445814" w:history="1">
-        <w:r>
-          <w:rPr>
-            <w:rStyle w:val="Hyperlink"/>
-            <w:noProof/>
-          </w:rPr>
-          <w:t>1.3</w:t>
-        </w:r>
-        <w:r>
-          <w:rPr>
-            <w:rFonts w:asciiTheme="minorHAnsi" w:eastAsiaTheme="minorEastAsia" w:hAnsiTheme="minorHAnsi" w:cstheme="minorBidi"/>
-            <w:noProof/>
-            <w:sz w:val="22"/>
-            <w:szCs w:val="22"/>
-          </w:rPr>
-          <w:tab/>
-        </w:r>
-        <w:r>
-          <w:rPr>
-            <w:rStyle w:val="Hyperlink"/>
-            <w:noProof/>
-          </w:rPr>
-          <w:t>Minor releases</w:t>
-        </w:r>
-        <w:r>
-          <w:rPr>
-            <w:noProof/>
-            <w:webHidden/>
-          </w:rPr>
-          <w:tab/>
-        </w:r>
-        <w:r>
-          <w:rPr>
-            <w:noProof/>
-            <w:webHidden/>
-          </w:rPr>
-          <w:fldChar w:fldCharType="begin"/>
-        </w:r>
-        <w:r>
-          <w:rPr>
-            <w:noProof/>
-            <w:webHidden/>
-          </w:rPr>
-          <w:instrText xml:space="preserve"> PAGEREF _Toc405445814 \h </w:instrText>
+          <w:instrText xml:space="preserve"> PAGEREF _Toc418236412 \h </w:instrText>
         </w:r>
         <w:r>
           <w:rPr>
@@ -679,13 +593,13 @@
           <w:szCs w:val="22"/>
         </w:rPr>
       </w:pPr>
-      <w:hyperlink w:anchor="_Toc405445815" w:history="1">
+      <w:hyperlink w:anchor="_Toc418236413" w:history="1">
         <w:r>
           <w:rPr>
             <w:rStyle w:val="Hyperlink"/>
             <w:noProof/>
           </w:rPr>
-          <w:t>1.3.1</w:t>
+          <w:t>1.2.2</w:t>
         </w:r>
         <w:r>
           <w:rPr>
@@ -703,7 +617,7 @@
             <w:rStyle w:val="Hyperlink"/>
             <w:noProof/>
           </w:rPr>
-          <w:t>Version 2.1.</w:t>
+          <w:t>Version 2.0</w:t>
         </w:r>
         <w:r>
           <w:rPr>
@@ -724,7 +638,7 @@
             <w:noProof/>
             <w:webHidden/>
           </w:rPr>
-          <w:instrText xml:space="preserve"> PAGEREF _Toc405445815 \h </w:instrText>
+          <w:instrText xml:space="preserve"> PAGEREF _Toc418236413 \h </w:instrText>
         </w:r>
         <w:r>
           <w:rPr>
@@ -744,7 +658,7 @@
             <w:noProof/>
             <w:webHidden/>
           </w:rPr>
-          <w:t>3</w:t>
+          <w:t>2</w:t>
         </w:r>
         <w:r>
           <w:rPr>
@@ -769,13 +683,13 @@
           <w:szCs w:val="22"/>
         </w:rPr>
       </w:pPr>
-      <w:hyperlink w:anchor="_Toc405445816" w:history="1">
+      <w:hyperlink w:anchor="_Toc418236414" w:history="1">
         <w:r>
           <w:rPr>
             <w:rStyle w:val="Hyperlink"/>
             <w:noProof/>
           </w:rPr>
-          <w:t>1.4</w:t>
+          <w:t>1.3</w:t>
         </w:r>
         <w:r>
           <w:rPr>
@@ -791,7 +705,7 @@
             <w:rStyle w:val="Hyperlink"/>
             <w:noProof/>
           </w:rPr>
-          <w:t>Bug fixes</w:t>
+          <w:t>Acknowledgements</w:t>
         </w:r>
         <w:r>
           <w:rPr>
@@ -812,183 +726,7 @@
             <w:noProof/>
             <w:webHidden/>
           </w:rPr>
-          <w:instrText xml:space="preserve"> PAGEREF _Toc405445816 \h </w:instrText>
-        </w:r>
-        <w:r>
-          <w:rPr>
-            <w:noProof/>
-            <w:webHidden/>
-          </w:rPr>
-        </w:r>
-        <w:r>
-          <w:rPr>
-            <w:noProof/>
-            <w:webHidden/>
-          </w:rPr>
-          <w:fldChar w:fldCharType="separate"/>
-        </w:r>
-        <w:r>
-          <w:rPr>
-            <w:noProof/>
-            <w:webHidden/>
-          </w:rPr>
-          <w:t>3</w:t>
-        </w:r>
-        <w:r>
-          <w:rPr>
-            <w:noProof/>
-            <w:webHidden/>
-          </w:rPr>
-          <w:fldChar w:fldCharType="end"/>
-        </w:r>
-      </w:hyperlink>
-    </w:p>
-    <w:p>
-      <w:pPr>
-        <w:pStyle w:val="TOC2"/>
-        <w:tabs>
-          <w:tab w:val="left" w:pos="720"/>
-          <w:tab w:val="right" w:leader="dot" w:pos="8976"/>
-        </w:tabs>
-        <w:rPr>
-          <w:rFonts w:asciiTheme="minorHAnsi" w:eastAsiaTheme="minorEastAsia" w:hAnsiTheme="minorHAnsi" w:cstheme="minorBidi"/>
-          <w:noProof/>
-          <w:sz w:val="22"/>
-          <w:szCs w:val="22"/>
-        </w:rPr>
-      </w:pPr>
-      <w:hyperlink w:anchor="_Toc405445817" w:history="1">
-        <w:r>
-          <w:rPr>
-            <w:rStyle w:val="Hyperlink"/>
-            <w:noProof/>
-          </w:rPr>
-          <w:t>1.5</w:t>
-        </w:r>
-        <w:r>
-          <w:rPr>
-            <w:rFonts w:asciiTheme="minorHAnsi" w:eastAsiaTheme="minorEastAsia" w:hAnsiTheme="minorHAnsi" w:cstheme="minorBidi"/>
-            <w:noProof/>
-            <w:sz w:val="22"/>
-            <w:szCs w:val="22"/>
-          </w:rPr>
-          <w:tab/>
-        </w:r>
-        <w:r>
-          <w:rPr>
-            <w:rStyle w:val="Hyperlink"/>
-            <w:noProof/>
-          </w:rPr>
-          <w:t>Extension description</w:t>
-        </w:r>
-        <w:r>
-          <w:rPr>
-            <w:noProof/>
-            <w:webHidden/>
-          </w:rPr>
-          <w:tab/>
-        </w:r>
-        <w:r>
-          <w:rPr>
-            <w:noProof/>
-            <w:webHidden/>
-          </w:rPr>
-          <w:fldChar w:fldCharType="begin"/>
-        </w:r>
-        <w:r>
-          <w:rPr>
-            <w:noProof/>
-            <w:webHidden/>
-          </w:rPr>
-          <w:instrText xml:space="preserve"> PAGEREF _Toc405445817 \h </w:instrText>
-        </w:r>
-        <w:r>
-          <w:rPr>
-            <w:noProof/>
-            <w:webHidden/>
-          </w:rPr>
-        </w:r>
-        <w:r>
-          <w:rPr>
-            <w:noProof/>
-            <w:webHidden/>
-          </w:rPr>
-          <w:fldChar w:fldCharType="separate"/>
-        </w:r>
-        <w:r>
-          <w:rPr>
-            <w:noProof/>
-            <w:webHidden/>
-          </w:rPr>
-          <w:t>3</w:t>
-        </w:r>
-        <w:r>
-          <w:rPr>
-            <w:noProof/>
-            <w:webHidden/>
-          </w:rPr>
-          <w:fldChar w:fldCharType="end"/>
-        </w:r>
-      </w:hyperlink>
-    </w:p>
-    <w:p>
-      <w:pPr>
-        <w:pStyle w:val="TOC2"/>
-        <w:tabs>
-          <w:tab w:val="left" w:pos="720"/>
-          <w:tab w:val="right" w:leader="dot" w:pos="8976"/>
-        </w:tabs>
-        <w:rPr>
-          <w:rFonts w:asciiTheme="minorHAnsi" w:eastAsiaTheme="minorEastAsia" w:hAnsiTheme="minorHAnsi" w:cstheme="minorBidi"/>
-          <w:noProof/>
-          <w:sz w:val="22"/>
-          <w:szCs w:val="22"/>
-        </w:rPr>
-      </w:pPr>
-      <w:hyperlink w:anchor="_Toc405445818" w:history="1">
-        <w:r>
-          <w:rPr>
-            <w:rStyle w:val="Hyperlink"/>
-            <w:noProof/>
-          </w:rPr>
-          <w:t>1.6</w:t>
-        </w:r>
-        <w:r>
-          <w:rPr>
-            <w:rFonts w:asciiTheme="minorHAnsi" w:eastAsiaTheme="minorEastAsia" w:hAnsiTheme="minorHAnsi" w:cstheme="minorBidi"/>
-            <w:noProof/>
-            <w:sz w:val="22"/>
-            <w:szCs w:val="22"/>
-          </w:rPr>
-          <w:tab/>
-        </w:r>
-        <w:r>
-          <w:rPr>
-            <w:rStyle w:val="Hyperlink"/>
-            <w:noProof/>
-          </w:rPr>
-          <w:t>Acknowledgements</w:t>
-        </w:r>
-        <w:r>
-          <w:rPr>
-            <w:noProof/>
-            <w:webHidden/>
-          </w:rPr>
-          <w:tab/>
-        </w:r>
-        <w:r>
-          <w:rPr>
-            <w:noProof/>
-            <w:webHidden/>
-          </w:rPr>
-          <w:fldChar w:fldCharType="begin"/>
-        </w:r>
-        <w:r>
-          <w:rPr>
-            <w:noProof/>
-            <w:webHidden/>
-          </w:rPr>
-          <w:instrText xml:space="preserve"> PAGEREF _Toc405445818 \h </w:instrText>
+          <w:instrText xml:space="preserve"> PAGEREF _Toc418236414 \h </w:instrText>
         </w:r>
         <w:r>
           <w:rPr>
@@ -1036,7 +774,7 @@
           <w:szCs w:val="22"/>
         </w:rPr>
       </w:pPr>
-      <w:hyperlink w:anchor="_Toc405445819" w:history="1">
+      <w:hyperlink w:anchor="_Toc418236415" w:history="1">
         <w:r>
           <w:rPr>
             <w:rStyle w:val="Hyperlink"/>
@@ -1082,7 +820,7 @@
             <w:noProof/>
             <w:webHidden/>
           </w:rPr>
-          <w:instrText xml:space="preserve"> PAGEREF _Toc405445819 \h </w:instrText>
+          <w:instrText xml:space="preserve"> PAGEREF _Toc418236415 \h </w:instrText>
         </w:r>
         <w:r>
           <w:rPr>
@@ -1127,7 +865,7 @@
           <w:szCs w:val="22"/>
         </w:rPr>
       </w:pPr>
-      <w:hyperlink w:anchor="_Toc405445820" w:history="1">
+      <w:hyperlink w:anchor="_Toc418236416" w:history="1">
         <w:r>
           <w:rPr>
             <w:rStyle w:val="Hyperlink"/>
@@ -1170,7 +908,7 @@
             <w:noProof/>
             <w:webHidden/>
           </w:rPr>
-          <w:instrText xml:space="preserve"> PAGEREF _Toc405445820 \h </w:instrText>
+          <w:instrText xml:space="preserve"> PAGEREF _Toc418236416 \h </w:instrText>
         </w:r>
         <w:r>
           <w:rPr>
@@ -1215,7 +953,7 @@
           <w:szCs w:val="22"/>
         </w:rPr>
       </w:pPr>
-      <w:hyperlink w:anchor="_Toc405445821" w:history="1">
+      <w:hyperlink w:anchor="_Toc418236417" w:history="1">
         <w:r>
           <w:rPr>
             <w:rStyle w:val="Hyperlink"/>
@@ -1258,7 +996,7 @@
             <w:noProof/>
             <w:webHidden/>
           </w:rPr>
-          <w:instrText xml:space="preserve"> PAGEREF _Toc405445821 \h </w:instrText>
+          <w:instrText xml:space="preserve"> PAGEREF _Toc418236417 \h </w:instrText>
         </w:r>
         <w:r>
           <w:rPr>
@@ -1303,7 +1041,7 @@
           <w:szCs w:val="22"/>
         </w:rPr>
       </w:pPr>
-      <w:hyperlink w:anchor="_Toc405445822" w:history="1">
+      <w:hyperlink w:anchor="_Toc418236418" w:history="1">
         <w:r>
           <w:rPr>
             <w:rStyle w:val="Hyperlink"/>
@@ -1346,7 +1084,7 @@
             <w:noProof/>
             <w:webHidden/>
           </w:rPr>
-          <w:instrText xml:space="preserve"> PAGEREF _Toc405445822 \h </w:instrText>
+          <w:instrText xml:space="preserve"> PAGEREF _Toc418236418 \h </w:instrText>
         </w:r>
         <w:r>
           <w:rPr>
@@ -1391,7 +1129,7 @@
           <w:szCs w:val="22"/>
         </w:rPr>
       </w:pPr>
-      <w:hyperlink w:anchor="_Toc405445823" w:history="1">
+      <w:hyperlink w:anchor="_Toc418236419" w:history="1">
         <w:r>
           <w:rPr>
             <w:rStyle w:val="Hyperlink"/>
@@ -1434,7 +1172,7 @@
             <w:noProof/>
             <w:webHidden/>
           </w:rPr>
-          <w:instrText xml:space="preserve"> PAGEREF _Toc405445823 \h </w:instrText>
+          <w:instrText xml:space="preserve"> PAGEREF _Toc418236419 \h </w:instrText>
         </w:r>
         <w:r>
           <w:rPr>
@@ -1479,7 +1217,7 @@
           <w:szCs w:val="22"/>
         </w:rPr>
       </w:pPr>
-      <w:hyperlink w:anchor="_Toc405445824" w:history="1">
+      <w:hyperlink w:anchor="_Toc418236420" w:history="1">
         <w:r>
           <w:rPr>
             <w:rStyle w:val="Hyperlink"/>
@@ -1522,7 +1260,7 @@
             <w:noProof/>
             <w:webHidden/>
           </w:rPr>
-          <w:instrText xml:space="preserve"> PAGEREF _Toc405445824 \h </w:instrText>
+          <w:instrText xml:space="preserve"> PAGEREF _Toc418236420 \h </w:instrText>
         </w:r>
         <w:r>
           <w:rPr>
@@ -1567,7 +1305,7 @@
           <w:szCs w:val="22"/>
         </w:rPr>
       </w:pPr>
-      <w:hyperlink w:anchor="_Toc405445825" w:history="1">
+      <w:hyperlink w:anchor="_Toc418236421" w:history="1">
         <w:r>
           <w:rPr>
             <w:rStyle w:val="Hyperlink"/>
@@ -1610,7 +1348,7 @@
             <w:noProof/>
             <w:webHidden/>
           </w:rPr>
-          <w:instrText xml:space="preserve"> PAGEREF _Toc405445825 \h </w:instrText>
+          <w:instrText xml:space="preserve"> PAGEREF _Toc418236421 \h </w:instrText>
         </w:r>
         <w:r>
           <w:rPr>
@@ -1655,7 +1393,7 @@
           <w:szCs w:val="22"/>
         </w:rPr>
       </w:pPr>
-      <w:hyperlink w:anchor="_Toc405445826" w:history="1">
+      <w:hyperlink w:anchor="_Toc418236422" w:history="1">
         <w:r>
           <w:rPr>
             <w:rStyle w:val="Hyperlink"/>
@@ -1698,7 +1436,7 @@
             <w:noProof/>
             <w:webHidden/>
           </w:rPr>
-          <w:instrText xml:space="preserve"> PAGEREF _Toc405445826 \h </w:instrText>
+          <w:instrText xml:space="preserve"> PAGEREF _Toc418236422 \h </w:instrText>
         </w:r>
         <w:r>
           <w:rPr>
@@ -1748,15 +1486,13 @@
         </w:rPr>
         <w:fldChar w:fldCharType="end"/>
       </w:r>
-      <w:bookmarkStart w:id="1" w:name="_GoBack"/>
-      <w:bookmarkEnd w:id="1"/>
     </w:p>
     <w:p>
       <w:pPr>
         <w:pStyle w:val="Heading1"/>
       </w:pPr>
       <w:bookmarkStart w:id="2" w:name="_Toc102232953"/>
-      <w:bookmarkStart w:id="3" w:name="_Toc405445810"/>
+      <w:bookmarkStart w:id="3" w:name="_Toc418236409"/>
       <w:r>
         <w:lastRenderedPageBreak/>
         <w:t>Introduction</w:t>
@@ -1794,6 +1530,17 @@
       <w:r>
         <w:t xml:space="preserve"> prior to reading this document.</w:t>
       </w:r>
+    </w:p>
+    <w:p>
+      <w:pPr>
+        <w:pStyle w:val="Heading2"/>
+      </w:pPr>
+      <w:bookmarkStart w:id="4" w:name="_Toc152241118"/>
+      <w:bookmarkStart w:id="5" w:name="_Toc418236410"/>
+      <w:r>
+        <w:t>Extension description</w:t>
+      </w:r>
+      <w:bookmarkEnd w:id="5"/>
     </w:p>
     <w:p>
       <w:pPr>
@@ -1812,7 +1559,7 @@
         </w:numPr>
       </w:pPr>
       <w:r>
-        <w:t>the aboveground live biomass (</w:t>
+        <w:t>Aboveground live biomass (</w:t>
       </w:r>
       <w:r>
         <w:rPr>
@@ -1834,10 +1581,7 @@
         <w:t>-2</w:t>
       </w:r>
       <w:r>
-        <w:t>) for individual species</w:t>
-      </w:r>
-      <w:r>
-        <w:t xml:space="preserve"> (assuming that the Biomass Succession extension ANPP inputs are </w:t>
+        <w:t xml:space="preserve">) for individual species (assuming that the Biomass Succession extension ANPP inputs are </w:t>
       </w:r>
       <w:r>
         <w:rPr>
@@ -1860,7 +1604,7 @@
         <w:t>2</w:t>
       </w:r>
       <w:r>
-        <w:t>)</w:t>
+        <w:t>).</w:t>
       </w:r>
     </w:p>
     <w:p>
@@ -1871,66 +1615,56 @@
           <w:numId w:val="2"/>
         </w:numPr>
       </w:pPr>
-      <w:proofErr w:type="gramStart"/>
-      <w:r>
-        <w:t>the</w:t>
-      </w:r>
-      <w:proofErr w:type="gramEnd"/>
-      <w:r>
-        <w:t xml:space="preserve"> total aboveground l</w:t>
-      </w:r>
-      <w:r>
-        <w:t>ive biomass for all species.</w:t>
+      <w:r>
+        <w:t>Total aboveground live biomass for all species.</w:t>
       </w:r>
     </w:p>
     <w:p>
       <w:pPr>
         <w:pStyle w:val="Heading2"/>
       </w:pPr>
-      <w:bookmarkStart w:id="4" w:name="_Toc152241118"/>
-      <w:bookmarkStart w:id="5" w:name="_Toc405445811"/>
-      <w:r>
-        <w:t>What’s New in Version 2.</w:t>
-      </w:r>
-      <w:r>
-        <w:t>1</w:t>
-      </w:r>
-      <w:bookmarkEnd w:id="5"/>
-    </w:p>
-    <w:p>
-      <w:pPr>
-        <w:pStyle w:val="textbody"/>
-      </w:pPr>
-      <w:r>
-        <w:t>Version 2.1 ensures compatibility with all succession extensions</w:t>
-      </w:r>
-      <w:r>
-        <w:t>.</w:t>
-      </w:r>
-    </w:p>
-    <w:p>
-      <w:pPr>
-        <w:pStyle w:val="Heading2"/>
-      </w:pPr>
-      <w:bookmarkStart w:id="6" w:name="_Toc405445812"/>
-      <w:r>
-        <w:t>Major releases</w:t>
+      <w:bookmarkStart w:id="6" w:name="_Toc418236411"/>
+      <w:bookmarkEnd w:id="4"/>
+      <w:r>
+        <w:t>Version History</w:t>
       </w:r>
       <w:bookmarkEnd w:id="6"/>
-      <w:r>
-        <w:t xml:space="preserve"> </w:t>
-      </w:r>
     </w:p>
     <w:p>
       <w:pPr>
         <w:pStyle w:val="Heading3"/>
         <w:ind w:left="720" w:hanging="720"/>
       </w:pPr>
-      <w:bookmarkStart w:id="7" w:name="_Toc405445813"/>
+      <w:bookmarkStart w:id="7" w:name="_Toc418236412"/>
+      <w:r>
+        <w:t>Version 2.1 (</w:t>
+      </w:r>
+      <w:r>
+        <w:t>May</w:t>
+      </w:r>
+      <w:r>
+        <w:t xml:space="preserve"> 2014)</w:t>
+      </w:r>
+      <w:bookmarkEnd w:id="7"/>
+    </w:p>
+    <w:p>
+      <w:pPr>
+        <w:pStyle w:val="textbody"/>
+      </w:pPr>
+      <w:r>
+        <w:t>Added compatibility with other succession extensions that support the cohort interfaces from Biomass Cohorts through the new dependency on the Biomass Library.  Any succession extension that uses a cohort structure that supports the interfaces from Biomass Cohorts should be able to be compatible with this version.</w:t>
+      </w:r>
+    </w:p>
+    <w:p>
+      <w:pPr>
+        <w:pStyle w:val="Heading3"/>
+        <w:ind w:left="720" w:hanging="720"/>
+      </w:pPr>
+      <w:bookmarkStart w:id="8" w:name="_Toc418236413"/>
       <w:r>
         <w:t>Version 2.0</w:t>
       </w:r>
-      <w:bookmarkEnd w:id="7"/>
+      <w:bookmarkEnd w:id="8"/>
     </w:p>
     <w:p>
       <w:pPr>
@@ -2059,129 +1793,19 @@
     </w:p>
     <w:p>
       <w:pPr>
+        <w:pStyle w:val="Heading2"/>
+      </w:pPr>
+      <w:bookmarkStart w:id="9" w:name="_Toc418236414"/>
+      <w:r>
+        <w:lastRenderedPageBreak/>
+        <w:t>Acknowledgements</w:t>
+      </w:r>
+      <w:bookmarkEnd w:id="9"/>
+    </w:p>
+    <w:p>
+      <w:pPr>
         <w:pStyle w:val="textbody"/>
       </w:pPr>
-    </w:p>
-    <w:p>
-      <w:pPr>
-        <w:pStyle w:val="Heading2"/>
-      </w:pPr>
-      <w:bookmarkStart w:id="8" w:name="_Toc405445814"/>
-      <w:r>
-        <w:t>Minor releases</w:t>
-      </w:r>
-      <w:bookmarkEnd w:id="8"/>
-      <w:r>
-        <w:t xml:space="preserve"> </w:t>
-      </w:r>
-    </w:p>
-    <w:p>
-      <w:pPr>
-        <w:pStyle w:val="textbody"/>
-      </w:pPr>
-    </w:p>
-    <w:p>
-      <w:pPr>
-        <w:pStyle w:val="Heading3"/>
-        <w:ind w:left="720" w:hanging="720"/>
-      </w:pPr>
-      <w:bookmarkStart w:id="9" w:name="_Toc405445815"/>
-      <w:proofErr w:type="gramStart"/>
-      <w:r>
-        <w:lastRenderedPageBreak/>
-        <w:t>Version 2.1.</w:t>
-      </w:r>
-      <w:bookmarkEnd w:id="9"/>
-      <w:proofErr w:type="gramEnd"/>
-    </w:p>
-    <w:p>
-      <w:pPr>
-        <w:pStyle w:val="textbody"/>
-      </w:pPr>
-      <w:r>
-        <w:t>July 1, 2014</w:t>
-      </w:r>
-    </w:p>
-    <w:p>
-      <w:pPr>
-        <w:pStyle w:val="textbody"/>
-      </w:pPr>
-      <w:r>
-        <w:t xml:space="preserve">Added compatibility with other succession extensions that </w:t>
-      </w:r>
-      <w:r>
-        <w:t xml:space="preserve">support </w:t>
-      </w:r>
-      <w:r>
-        <w:t>the</w:t>
-      </w:r>
-      <w:r>
-        <w:t xml:space="preserve"> </w:t>
-      </w:r>
-      <w:r>
-        <w:t>cohort</w:t>
-      </w:r>
-      <w:r>
-        <w:t xml:space="preserve"> interfaces</w:t>
-      </w:r>
-      <w:r>
-        <w:t xml:space="preserve"> from Biomass Cohorts through the new dependency on the Biomass Library.  Any succession extension that uses a cohort structure that </w:t>
-      </w:r>
-      <w:r>
-        <w:t>supports the interfaces</w:t>
-      </w:r>
-      <w:r>
-        <w:t xml:space="preserve"> from Biomass Cohorts should be able to be compatible with this version.</w:t>
-      </w:r>
-    </w:p>
-    <w:p>
-      <w:pPr>
-        <w:pStyle w:val="Heading2"/>
-      </w:pPr>
-      <w:bookmarkStart w:id="10" w:name="_Toc405445816"/>
-      <w:r>
-        <w:t>Bug fixes</w:t>
-      </w:r>
-      <w:bookmarkEnd w:id="10"/>
-      <w:r>
-        <w:t xml:space="preserve"> </w:t>
-      </w:r>
-    </w:p>
-    <w:p>
-      <w:pPr>
-        <w:pStyle w:val="textbody"/>
-      </w:pPr>
-    </w:p>
-    <w:p>
-      <w:pPr>
-        <w:pStyle w:val="Heading2"/>
-      </w:pPr>
-      <w:bookmarkStart w:id="11" w:name="_Toc405445817"/>
-      <w:r>
-        <w:t>Extension description</w:t>
-      </w:r>
-      <w:bookmarkEnd w:id="11"/>
-    </w:p>
-    <w:p>
-      <w:pPr>
-        <w:pStyle w:val="textbody"/>
-      </w:pPr>
-    </w:p>
-    <w:p>
-      <w:pPr>
-        <w:pStyle w:val="Heading2"/>
-      </w:pPr>
-      <w:bookmarkStart w:id="12" w:name="_Toc405445818"/>
-      <w:bookmarkEnd w:id="4"/>
-      <w:r>
-        <w:t>Acknowledgements</w:t>
-      </w:r>
-      <w:bookmarkEnd w:id="12"/>
-    </w:p>
-    <w:p>
-      <w:pPr>
-        <w:pStyle w:val="textbody"/>
-      </w:pPr>
       <w:r>
         <w:t>Funding for the development of LANDIS-II has been provided by the North Central Research Station (Rhinelander, Wisconsin) of the U.S. Forest Service.  Valuable contributions to the development of the model and extensions were made by Brian R. Sturtevant, Eric J. Gustafson, and David J. Mladenoff.</w:t>
       </w:r>
@@ -2190,14 +1814,14 @@
       <w:pPr>
         <w:pStyle w:val="Heading1"/>
       </w:pPr>
-      <w:bookmarkStart w:id="13" w:name="_Toc102232959"/>
-      <w:bookmarkStart w:id="14" w:name="_Toc405445819"/>
+      <w:bookmarkStart w:id="10" w:name="_Toc102232959"/>
+      <w:bookmarkStart w:id="11" w:name="_Toc418236415"/>
       <w:r>
         <w:lastRenderedPageBreak/>
         <w:t>Input File</w:t>
       </w:r>
-      <w:bookmarkEnd w:id="13"/>
-      <w:bookmarkEnd w:id="14"/>
+      <w:bookmarkEnd w:id="10"/>
+      <w:bookmarkEnd w:id="11"/>
     </w:p>
     <w:p>
       <w:pPr>
@@ -2237,11 +1861,93 @@
       <w:pPr>
         <w:pStyle w:val="Heading2"/>
       </w:pPr>
-      <w:bookmarkStart w:id="15" w:name="_Toc405445820"/>
+      <w:bookmarkStart w:id="12" w:name="_Toc418236416"/>
       <w:proofErr w:type="spellStart"/>
       <w:r>
         <w:t>LandisData</w:t>
       </w:r>
+      <w:bookmarkEnd w:id="12"/>
+      <w:proofErr w:type="spellEnd"/>
+    </w:p>
+    <w:p>
+      <w:pPr>
+        <w:pStyle w:val="textbody"/>
+      </w:pPr>
+      <w:r>
+        <w:t>The first parameter is the title of the input file:</w:t>
+      </w:r>
+    </w:p>
+    <w:p>
+      <w:pPr>
+        <w:pStyle w:val="textinputfile"/>
+      </w:pPr>
+      <w:proofErr w:type="spellStart"/>
+      <w:r>
+        <w:t>LandisData</w:t>
+      </w:r>
+      <w:proofErr w:type="spellEnd"/>
+      <w:r>
+        <w:tab/>
+        <w:t>“</w:t>
+      </w:r>
+      <w:r>
+        <w:t>Biomass</w:t>
+      </w:r>
+      <w:r>
+        <w:t xml:space="preserve"> </w:t>
+      </w:r>
+      <w:r>
+        <w:t>Output</w:t>
+      </w:r>
+      <w:r>
+        <w:t>”</w:t>
+      </w:r>
+    </w:p>
+    <w:p>
+      <w:pPr>
+        <w:pStyle w:val="Heading2"/>
+      </w:pPr>
+      <w:bookmarkStart w:id="13" w:name="_Toc418236417"/>
+      <w:proofErr w:type="spellStart"/>
+      <w:r>
+        <w:t>Timestep</w:t>
+      </w:r>
+      <w:bookmarkEnd w:id="13"/>
+      <w:proofErr w:type="spellEnd"/>
+    </w:p>
+    <w:p>
+      <w:pPr>
+        <w:pStyle w:val="textbody"/>
+      </w:pPr>
+      <w:r>
+        <w:t>The second parameter is the time step in years.  For example:</w:t>
+      </w:r>
+    </w:p>
+    <w:p>
+      <w:pPr>
+        <w:pStyle w:val="textinputfile"/>
+      </w:pPr>
+      <w:proofErr w:type="spellStart"/>
+      <w:r>
+        <w:t>Timestep</w:t>
+      </w:r>
+      <w:proofErr w:type="spellEnd"/>
+      <w:r>
+        <w:tab/>
+        <w:t>15</w:t>
+      </w:r>
+    </w:p>
+    <w:p>
+      <w:pPr>
+        <w:pStyle w:val="Heading2"/>
+      </w:pPr>
+      <w:bookmarkStart w:id="14" w:name="_Toc284938517"/>
+      <w:bookmarkStart w:id="15" w:name="_Toc418236418"/>
+      <w:proofErr w:type="spellStart"/>
+      <w:r>
+        <w:t>MakeTable</w:t>
+      </w:r>
+      <w:bookmarkEnd w:id="14"/>
       <w:bookmarkEnd w:id="15"/>
       <w:proofErr w:type="spellEnd"/>
     </w:p>
@@ -2250,7 +1956,36 @@
         <w:pStyle w:val="textbody"/>
       </w:pPr>
       <w:r>
-        <w:t>The first parameter is the title of the input file:</w:t>
+        <w:t xml:space="preserve">This parameter determines whether </w:t>
+      </w:r>
+      <w:proofErr w:type="gramStart"/>
+      <w:r>
+        <w:t xml:space="preserve">a table </w:t>
+      </w:r>
+      <w:r>
+        <w:t>of</w:t>
+      </w:r>
+      <w:r>
+        <w:t xml:space="preserve"> </w:t>
+      </w:r>
+      <w:r>
+        <w:t xml:space="preserve">all </w:t>
+      </w:r>
+      <w:r>
+        <w:t>species mean</w:t>
+      </w:r>
+      <w:proofErr w:type="gramEnd"/>
+      <w:r>
+        <w:t xml:space="preserve"> aboveground biomass (g m</w:t>
+      </w:r>
+      <w:r>
+        <w:rPr>
+          <w:vertAlign w:val="superscript"/>
+        </w:rPr>
+        <w:t>-2</w:t>
+      </w:r>
+      <w:r>
+        <w:t xml:space="preserve">) by ecoregion will be produced.  The parameter must be:  yes, no, Y, or N.  </w:t>
       </w:r>
     </w:p>
     <w:p>
@@ -2259,234 +1994,382 @@
       </w:pPr>
       <w:proofErr w:type="spellStart"/>
       <w:r>
-        <w:t>LandisData</w:t>
+        <w:t>MakeTable</w:t>
       </w:r>
       <w:proofErr w:type="spellEnd"/>
       <w:r>
         <w:tab/>
-        <w:t>“</w:t>
-      </w:r>
-      <w:r>
-        <w:t>Biomass</w:t>
-      </w:r>
+        <w:t>yes</w:t>
+      </w:r>
+    </w:p>
+    <w:p>
+      <w:pPr>
+        <w:pStyle w:val="Heading2"/>
+      </w:pPr>
+      <w:bookmarkStart w:id="16" w:name="_Toc418236419"/>
+      <w:r>
+        <w:t>Species List</w:t>
+      </w:r>
+      <w:bookmarkEnd w:id="16"/>
       <w:r>
         <w:t xml:space="preserve"> </w:t>
       </w:r>
-      <w:r>
-        <w:t>Output</w:t>
-      </w:r>
-      <w:r>
-        <w:t>”</w:t>
+    </w:p>
+    <w:p>
+      <w:pPr>
+        <w:pStyle w:val="textbody"/>
+      </w:pPr>
+      <w:r>
+        <w:t>First is a</w:t>
+      </w:r>
+      <w:r>
+        <w:t>n</w:t>
+      </w:r>
+      <w:r>
+        <w:t xml:space="preserve"> </w:t>
+      </w:r>
+      <w:r>
+        <w:t xml:space="preserve">optional </w:t>
+      </w:r>
+      <w:r>
+        <w:t xml:space="preserve">species list of the desired species from which to create maps.  There is a List parameter, Species, followed by a list of one to many species.  Alternatively, the keyword </w:t>
+      </w:r>
+      <w:r>
+        <w:rPr>
+          <w:b/>
+          <w:bCs/>
+        </w:rPr>
+        <w:t xml:space="preserve">all </w:t>
+      </w:r>
+      <w:r>
+        <w:t xml:space="preserve">can be used to indicate biomass should be output for every species.  If </w:t>
+      </w:r>
+      <w:r>
+        <w:rPr>
+          <w:b/>
+          <w:bCs/>
+        </w:rPr>
+        <w:t xml:space="preserve">all </w:t>
+      </w:r>
+      <w:r>
+        <w:t>is indicated, do not list any species.  For example:</w:t>
+      </w:r>
+    </w:p>
+    <w:p>
+      <w:pPr>
+        <w:pStyle w:val="textinputfile"/>
+      </w:pPr>
+      <w:r>
+        <w:t xml:space="preserve">Species    </w:t>
+      </w:r>
+      <w:proofErr w:type="spellStart"/>
+      <w:r>
+        <w:t>pinubank</w:t>
+      </w:r>
+      <w:proofErr w:type="spellEnd"/>
+    </w:p>
+    <w:p>
+      <w:pPr>
+        <w:pStyle w:val="textinputfile"/>
+      </w:pPr>
+      <w:r>
+        <w:t xml:space="preserve">           </w:t>
+      </w:r>
+      <w:proofErr w:type="spellStart"/>
+      <w:proofErr w:type="gramStart"/>
+      <w:r>
+        <w:t>pinuresi</w:t>
+      </w:r>
+      <w:proofErr w:type="spellEnd"/>
+      <w:proofErr w:type="gramEnd"/>
+    </w:p>
+    <w:p>
+      <w:pPr>
+        <w:pStyle w:val="textinputfile"/>
+      </w:pPr>
+      <w:r>
+        <w:t xml:space="preserve">           </w:t>
+      </w:r>
+      <w:proofErr w:type="spellStart"/>
+      <w:proofErr w:type="gramStart"/>
+      <w:r>
+        <w:t>pinustro</w:t>
+      </w:r>
+      <w:proofErr w:type="spellEnd"/>
+      <w:proofErr w:type="gramEnd"/>
+    </w:p>
+    <w:p>
+      <w:pPr>
+        <w:pStyle w:val="textinputfile"/>
+      </w:pPr>
+      <w:r>
+        <w:t xml:space="preserve">           </w:t>
+      </w:r>
+      <w:proofErr w:type="spellStart"/>
+      <w:proofErr w:type="gramStart"/>
+      <w:r>
+        <w:t>poputrem</w:t>
+      </w:r>
+      <w:proofErr w:type="spellEnd"/>
+      <w:proofErr w:type="gramEnd"/>
+    </w:p>
+    <w:p>
+      <w:pPr>
+        <w:pStyle w:val="textinputfile"/>
+      </w:pPr>
+      <w:r>
+        <w:t xml:space="preserve">           </w:t>
+      </w:r>
+      <w:proofErr w:type="spellStart"/>
+      <w:proofErr w:type="gramStart"/>
+      <w:r>
+        <w:t>piceglau</w:t>
+      </w:r>
+      <w:proofErr w:type="spellEnd"/>
+      <w:proofErr w:type="gramEnd"/>
+    </w:p>
+    <w:p>
+      <w:pPr>
+        <w:pStyle w:val="textinputfile"/>
+      </w:pPr>
+      <w:r>
+        <w:t xml:space="preserve">           </w:t>
       </w:r>
     </w:p>
     <w:p>
       <w:pPr>
         <w:pStyle w:val="Heading2"/>
       </w:pPr>
-      <w:bookmarkStart w:id="16" w:name="_Toc405445821"/>
-      <w:proofErr w:type="spellStart"/>
-      <w:r>
-        <w:t>Timestep</w:t>
-      </w:r>
-      <w:bookmarkEnd w:id="16"/>
-      <w:proofErr w:type="spellEnd"/>
-    </w:p>
-    <w:p>
-      <w:pPr>
-        <w:pStyle w:val="textbody"/>
-      </w:pPr>
-      <w:r>
-        <w:t>The second parameter is the time step in years.  For example:</w:t>
-      </w:r>
-    </w:p>
-    <w:p>
-      <w:pPr>
-        <w:pStyle w:val="textinputfile"/>
-      </w:pPr>
-      <w:proofErr w:type="spellStart"/>
-      <w:r>
-        <w:t>Timestep</w:t>
-      </w:r>
-      <w:proofErr w:type="spellEnd"/>
-      <w:r>
-        <w:tab/>
-        <w:t>15</w:t>
-      </w:r>
-    </w:p>
-    <w:p>
-      <w:pPr>
-        <w:pStyle w:val="Heading2"/>
-      </w:pPr>
-      <w:bookmarkStart w:id="17" w:name="_Toc284938517"/>
-      <w:bookmarkStart w:id="18" w:name="_Toc405445822"/>
-      <w:proofErr w:type="spellStart"/>
-      <w:r>
-        <w:t>MakeTable</w:t>
+      <w:bookmarkStart w:id="17" w:name="_Ref152415971"/>
+      <w:bookmarkStart w:id="18" w:name="_Toc418236420"/>
+      <w:r>
+        <w:t>Aboveground Live Biomass Map Names</w:t>
       </w:r>
       <w:bookmarkEnd w:id="17"/>
       <w:bookmarkEnd w:id="18"/>
+    </w:p>
+    <w:p>
+      <w:pPr>
+        <w:pStyle w:val="textbody"/>
+      </w:pPr>
+      <w:r>
+        <w:t xml:space="preserve">The next parameter, </w:t>
+      </w:r>
+      <w:proofErr w:type="spellStart"/>
+      <w:r>
+        <w:t>MapNames</w:t>
+      </w:r>
       <w:proofErr w:type="spellEnd"/>
-    </w:p>
-    <w:p>
-      <w:pPr>
-        <w:pStyle w:val="textbody"/>
-      </w:pPr>
-      <w:r>
-        <w:t xml:space="preserve">This parameter determines whether </w:t>
+      <w:r>
+        <w:t xml:space="preserve">, describes where output maps are placed and their format.  The first portion lists the directory where the </w:t>
+      </w:r>
+      <w:r>
+        <w:lastRenderedPageBreak/>
+        <w:t xml:space="preserve">maps should be placed, relative the location of the scenario text file (e.g., </w:t>
+      </w:r>
+      <w:proofErr w:type="spellStart"/>
+      <w:r>
+        <w:rPr>
+          <w:rFonts w:ascii="Courier New" w:hAnsi="Courier New" w:cs="Courier New"/>
+        </w:rPr>
+        <w:t>agemaps</w:t>
+      </w:r>
+      <w:proofErr w:type="spellEnd"/>
+      <w:r>
+        <w:rPr>
+          <w:rFonts w:ascii="Courier New" w:hAnsi="Courier New" w:cs="Courier New"/>
+        </w:rPr>
+        <w:t>/</w:t>
+      </w:r>
+      <w:r>
+        <w:t xml:space="preserve">).  The second portion includes two variables for creating file names.  </w:t>
+      </w:r>
+      <w:r>
+        <w:rPr>
+          <w:rFonts w:ascii="Courier New" w:hAnsi="Courier New" w:cs="Courier New"/>
+        </w:rPr>
+        <w:t>{</w:t>
       </w:r>
       <w:proofErr w:type="gramStart"/>
       <w:r>
-        <w:t xml:space="preserve">a table </w:t>
-      </w:r>
-      <w:r>
-        <w:t>of</w:t>
-      </w:r>
-      <w:r>
-        <w:t xml:space="preserve"> </w:t>
-      </w:r>
-      <w:r>
-        <w:t xml:space="preserve">all </w:t>
-      </w:r>
-      <w:r>
-        <w:t>species mean</w:t>
+        <w:rPr>
+          <w:rFonts w:ascii="Courier New" w:hAnsi="Courier New" w:cs="Courier New"/>
+        </w:rPr>
+        <w:t>species</w:t>
       </w:r>
       <w:proofErr w:type="gramEnd"/>
       <w:r>
-        <w:t xml:space="preserve"> aboveground biomass (g m</w:t>
-      </w:r>
-      <w:r>
-        <w:rPr>
-          <w:vertAlign w:val="superscript"/>
-        </w:rPr>
-        <w:t>-2</w:t>
-      </w:r>
-      <w:r>
-        <w:t xml:space="preserve">) by ecoregion will be produced.  The parameter must be:  yes, no, Y, or N.  </w:t>
-      </w:r>
-    </w:p>
-    <w:p>
-      <w:pPr>
-        <w:pStyle w:val="textinputfile"/>
-      </w:pPr>
-      <w:proofErr w:type="spellStart"/>
-      <w:r>
-        <w:t>MakeTable</w:t>
-      </w:r>
-      <w:proofErr w:type="spellEnd"/>
-      <w:r>
-        <w:tab/>
-        <w:t>yes</w:t>
-      </w:r>
-    </w:p>
-    <w:p>
-      <w:pPr>
-        <w:pStyle w:val="Heading2"/>
-      </w:pPr>
-      <w:bookmarkStart w:id="19" w:name="_Toc405445823"/>
-      <w:r>
-        <w:t>Species List</w:t>
-      </w:r>
-      <w:bookmarkEnd w:id="19"/>
-      <w:r>
-        <w:t xml:space="preserve"> </w:t>
-      </w:r>
-    </w:p>
-    <w:p>
-      <w:pPr>
-        <w:pStyle w:val="textbody"/>
-      </w:pPr>
-      <w:r>
-        <w:t>First is a</w:t>
-      </w:r>
-      <w:r>
-        <w:t>n</w:t>
-      </w:r>
-      <w:r>
-        <w:t xml:space="preserve"> </w:t>
-      </w:r>
-      <w:r>
-        <w:t xml:space="preserve">optional </w:t>
-      </w:r>
-      <w:r>
-        <w:t xml:space="preserve">species list of the desired species from which to create maps.  There is a List parameter, Species, followed by a list of one to many species.  Alternatively, the keyword </w:t>
-      </w:r>
-      <w:r>
-        <w:rPr>
-          <w:b/>
-          <w:bCs/>
-        </w:rPr>
-        <w:t xml:space="preserve">all </w:t>
-      </w:r>
-      <w:r>
-        <w:t xml:space="preserve">can be used to indicate biomass should be output for every species.  If </w:t>
-      </w:r>
-      <w:r>
-        <w:rPr>
-          <w:b/>
-          <w:bCs/>
-        </w:rPr>
-        <w:t xml:space="preserve">all </w:t>
-      </w:r>
-      <w:r>
-        <w:t>is indicated, do not list any species.  For example:</w:t>
-      </w:r>
-    </w:p>
-    <w:p>
-      <w:pPr>
-        <w:pStyle w:val="textinputfile"/>
-      </w:pPr>
-      <w:r>
-        <w:t xml:space="preserve">Species    </w:t>
-      </w:r>
-      <w:proofErr w:type="spellStart"/>
-      <w:r>
-        <w:t>pinubank</w:t>
-      </w:r>
-      <w:proofErr w:type="spellEnd"/>
-    </w:p>
-    <w:p>
-      <w:pPr>
-        <w:pStyle w:val="textinputfile"/>
-      </w:pPr>
-      <w:r>
-        <w:t xml:space="preserve">           </w:t>
+        <w:rPr>
+          <w:rFonts w:ascii="Courier New" w:hAnsi="Courier New" w:cs="Courier New"/>
+        </w:rPr>
+        <w:t>}</w:t>
+      </w:r>
+      <w:r>
+        <w:t xml:space="preserve"> will be replaced with the species name.  </w:t>
+      </w:r>
+      <w:r>
+        <w:rPr>
+          <w:rFonts w:ascii="Courier New" w:hAnsi="Courier New" w:cs="Courier New"/>
+        </w:rPr>
+        <w:t>{</w:t>
       </w:r>
       <w:proofErr w:type="spellStart"/>
       <w:proofErr w:type="gramStart"/>
       <w:r>
-        <w:t>pinuresi</w:t>
+        <w:rPr>
+          <w:rFonts w:ascii="Courier New" w:hAnsi="Courier New" w:cs="Courier New"/>
+        </w:rPr>
+        <w:t>timestep</w:t>
       </w:r>
       <w:proofErr w:type="spellEnd"/>
       <w:proofErr w:type="gramEnd"/>
+      <w:r>
+        <w:rPr>
+          <w:rFonts w:ascii="Courier New" w:hAnsi="Courier New" w:cs="Courier New"/>
+        </w:rPr>
+        <w:t>}</w:t>
+      </w:r>
+      <w:r>
+        <w:t xml:space="preserve"> will be replaced with the output time step.  Other characters can be inserted as desired.  A meaningful file extension (e.g., .</w:t>
+      </w:r>
+      <w:proofErr w:type="spellStart"/>
+      <w:r>
+        <w:rPr>
+          <w:rFonts w:ascii="Courier New" w:hAnsi="Courier New" w:cs="Courier New"/>
+        </w:rPr>
+        <w:t>gis</w:t>
+      </w:r>
+      <w:proofErr w:type="spellEnd"/>
+      <w:r>
+        <w:t>) should also be included.  For example:</w:t>
+      </w:r>
     </w:p>
     <w:p>
       <w:pPr>
         <w:pStyle w:val="textinputfile"/>
       </w:pPr>
-      <w:r>
-        <w:t xml:space="preserve">           </w:t>
-      </w:r>
       <w:proofErr w:type="spellStart"/>
       <w:proofErr w:type="gramStart"/>
       <w:r>
-        <w:t>pinustro</w:t>
+        <w:t>MapNames</w:t>
       </w:r>
       <w:proofErr w:type="spellEnd"/>
+      <w:r>
+        <w:t xml:space="preserve">  output</w:t>
+      </w:r>
       <w:proofErr w:type="gramEnd"/>
+      <w:r>
+        <w:t>/biomass/bio-{species}-{</w:t>
+      </w:r>
+      <w:proofErr w:type="spellStart"/>
+      <w:r>
+        <w:t>timest</w:t>
+      </w:r>
+      <w:r>
+        <w:t>ep</w:t>
+      </w:r>
+      <w:proofErr w:type="spellEnd"/>
+      <w:r>
+        <w:t>}.</w:t>
+      </w:r>
+      <w:proofErr w:type="spellStart"/>
+      <w:r>
+        <w:t>img</w:t>
+      </w:r>
+      <w:proofErr w:type="spellEnd"/>
+    </w:p>
+    <w:p>
+      <w:pPr>
+        <w:pStyle w:val="textbody"/>
+      </w:pPr>
+    </w:p>
+    <w:p>
+      <w:pPr>
+        <w:pStyle w:val="textbody"/>
+        <w:rPr>
+          <w:b/>
+        </w:rPr>
+      </w:pPr>
+      <w:r>
+        <w:rPr>
+          <w:b/>
+        </w:rPr>
+        <w:t xml:space="preserve">Note:  Biomass output maps are </w:t>
+      </w:r>
+      <w:r>
+        <w:rPr>
+          <w:b/>
+        </w:rPr>
+        <w:t xml:space="preserve">not </w:t>
+      </w:r>
+      <w:r>
+        <w:rPr>
+          <w:b/>
+        </w:rPr>
+        <w:t>compatible with the .</w:t>
+      </w:r>
+      <w:proofErr w:type="spellStart"/>
+      <w:r>
+        <w:rPr>
+          <w:b/>
+        </w:rPr>
+        <w:t>gis</w:t>
+      </w:r>
+      <w:proofErr w:type="spellEnd"/>
+      <w:r>
+        <w:rPr>
+          <w:b/>
+        </w:rPr>
+        <w:t xml:space="preserve"> map output type.</w:t>
+      </w:r>
+    </w:p>
+    <w:p>
+      <w:pPr>
+        <w:pStyle w:val="Heading2"/>
+      </w:pPr>
+      <w:bookmarkStart w:id="19" w:name="_Toc418236421"/>
+      <w:r>
+        <w:t>Dead Pool List</w:t>
+      </w:r>
+      <w:bookmarkEnd w:id="19"/>
+    </w:p>
+    <w:p>
+      <w:pPr>
+        <w:pStyle w:val="textbody"/>
+      </w:pPr>
+      <w:r>
+        <w:t xml:space="preserve">Next is a list of the desired dead </w:t>
+      </w:r>
+      <w:proofErr w:type="spellStart"/>
+      <w:r>
+        <w:t>poolsfrom</w:t>
+      </w:r>
+      <w:proofErr w:type="spellEnd"/>
+      <w:r>
+        <w:t xml:space="preserve"> which to create maps.  There is a List parameter, </w:t>
+      </w:r>
+      <w:proofErr w:type="spellStart"/>
+      <w:r>
+        <w:t>DeadPools</w:t>
+      </w:r>
+      <w:proofErr w:type="spellEnd"/>
+      <w:r>
+        <w:t>, followed by a list.  There are only three options for this list:  or woody, non-woody, or both.  For example:</w:t>
+      </w:r>
     </w:p>
     <w:p>
       <w:pPr>
         <w:pStyle w:val="textinputfile"/>
       </w:pPr>
-      <w:r>
-        <w:t xml:space="preserve">           </w:t>
-      </w:r>
       <w:proofErr w:type="spellStart"/>
       <w:proofErr w:type="gramStart"/>
       <w:r>
-        <w:t>poputrem</w:t>
+        <w:t>DeadPools</w:t>
       </w:r>
       <w:proofErr w:type="spellEnd"/>
+      <w:r>
+        <w:t xml:space="preserve">  woody</w:t>
+      </w:r>
       <w:proofErr w:type="gramEnd"/>
     </w:p>
     <w:p>
@@ -2496,280 +2379,21 @@
       <w:r>
         <w:t xml:space="preserve">           </w:t>
       </w:r>
-      <w:proofErr w:type="spellStart"/>
       <w:proofErr w:type="gramStart"/>
       <w:r>
-        <w:t>piceglau</w:t>
-      </w:r>
-      <w:proofErr w:type="spellEnd"/>
+        <w:t>non-woody</w:t>
+      </w:r>
       <w:proofErr w:type="gramEnd"/>
     </w:p>
     <w:p>
       <w:pPr>
-        <w:pStyle w:val="textinputfile"/>
-      </w:pPr>
-      <w:r>
-        <w:t xml:space="preserve">           </w:t>
-      </w:r>
-    </w:p>
-    <w:p>
-      <w:pPr>
         <w:pStyle w:val="Heading2"/>
       </w:pPr>
-      <w:bookmarkStart w:id="20" w:name="_Ref152415971"/>
-      <w:bookmarkStart w:id="21" w:name="_Toc405445824"/>
-      <w:r>
-        <w:t>Aboveground Live Biomass Map Names</w:t>
+      <w:bookmarkStart w:id="20" w:name="_Toc418236422"/>
+      <w:r>
+        <w:t>Dead Biomass Map Names</w:t>
       </w:r>
       <w:bookmarkEnd w:id="20"/>
-      <w:bookmarkEnd w:id="21"/>
-    </w:p>
-    <w:p>
-      <w:pPr>
-        <w:pStyle w:val="textbody"/>
-      </w:pPr>
-      <w:r>
-        <w:t xml:space="preserve">The next parameter, </w:t>
-      </w:r>
-      <w:proofErr w:type="spellStart"/>
-      <w:r>
-        <w:t>MapNames</w:t>
-      </w:r>
-      <w:proofErr w:type="spellEnd"/>
-      <w:r>
-        <w:t xml:space="preserve">, describes where output maps are placed and their format.  The first portion lists the directory where the </w:t>
-      </w:r>
-      <w:r>
-        <w:lastRenderedPageBreak/>
-        <w:t xml:space="preserve">maps should be placed, relative the location of the scenario text file (e.g., </w:t>
-      </w:r>
-      <w:proofErr w:type="spellStart"/>
-      <w:r>
-        <w:rPr>
-          <w:rFonts w:ascii="Courier New" w:hAnsi="Courier New" w:cs="Courier New"/>
-        </w:rPr>
-        <w:t>agemaps</w:t>
-      </w:r>
-      <w:proofErr w:type="spellEnd"/>
-      <w:r>
-        <w:rPr>
-          <w:rFonts w:ascii="Courier New" w:hAnsi="Courier New" w:cs="Courier New"/>
-        </w:rPr>
-        <w:t>/</w:t>
-      </w:r>
-      <w:r>
-        <w:t xml:space="preserve">).  The second portion includes two variables for creating file names.  </w:t>
-      </w:r>
-      <w:r>
-        <w:rPr>
-          <w:rFonts w:ascii="Courier New" w:hAnsi="Courier New" w:cs="Courier New"/>
-        </w:rPr>
-        <w:t>{</w:t>
-      </w:r>
-      <w:proofErr w:type="gramStart"/>
-      <w:r>
-        <w:rPr>
-          <w:rFonts w:ascii="Courier New" w:hAnsi="Courier New" w:cs="Courier New"/>
-        </w:rPr>
-        <w:t>species</w:t>
-      </w:r>
-      <w:proofErr w:type="gramEnd"/>
-      <w:r>
-        <w:rPr>
-          <w:rFonts w:ascii="Courier New" w:hAnsi="Courier New" w:cs="Courier New"/>
-        </w:rPr>
-        <w:t>}</w:t>
-      </w:r>
-      <w:r>
-        <w:t xml:space="preserve"> will be replaced with the species name.  </w:t>
-      </w:r>
-      <w:r>
-        <w:rPr>
-          <w:rFonts w:ascii="Courier New" w:hAnsi="Courier New" w:cs="Courier New"/>
-        </w:rPr>
-        <w:t>{</w:t>
-      </w:r>
-      <w:proofErr w:type="spellStart"/>
-      <w:proofErr w:type="gramStart"/>
-      <w:r>
-        <w:rPr>
-          <w:rFonts w:ascii="Courier New" w:hAnsi="Courier New" w:cs="Courier New"/>
-        </w:rPr>
-        <w:t>timestep</w:t>
-      </w:r>
-      <w:proofErr w:type="spellEnd"/>
-      <w:proofErr w:type="gramEnd"/>
-      <w:r>
-        <w:rPr>
-          <w:rFonts w:ascii="Courier New" w:hAnsi="Courier New" w:cs="Courier New"/>
-        </w:rPr>
-        <w:t>}</w:t>
-      </w:r>
-      <w:r>
-        <w:t xml:space="preserve"> will be replaced with the output time step.  Other characters can be inserted as desired.  A meaningful file extension (e.g., .</w:t>
-      </w:r>
-      <w:proofErr w:type="spellStart"/>
-      <w:r>
-        <w:rPr>
-          <w:rFonts w:ascii="Courier New" w:hAnsi="Courier New" w:cs="Courier New"/>
-        </w:rPr>
-        <w:t>gis</w:t>
-      </w:r>
-      <w:proofErr w:type="spellEnd"/>
-      <w:r>
-        <w:t>) should also be included.  For example:</w:t>
-      </w:r>
-    </w:p>
-    <w:p>
-      <w:pPr>
-        <w:pStyle w:val="textinputfile"/>
-      </w:pPr>
-      <w:proofErr w:type="spellStart"/>
-      <w:proofErr w:type="gramStart"/>
-      <w:r>
-        <w:t>MapNames</w:t>
-      </w:r>
-      <w:proofErr w:type="spellEnd"/>
-      <w:r>
-        <w:t xml:space="preserve">  output</w:t>
-      </w:r>
-      <w:proofErr w:type="gramEnd"/>
-      <w:r>
-        <w:t>/biomass/bio-{species}-{</w:t>
-      </w:r>
-      <w:proofErr w:type="spellStart"/>
-      <w:r>
-        <w:t>timest</w:t>
-      </w:r>
-      <w:r>
-        <w:t>ep</w:t>
-      </w:r>
-      <w:proofErr w:type="spellEnd"/>
-      <w:r>
-        <w:t>}.</w:t>
-      </w:r>
-      <w:proofErr w:type="spellStart"/>
-      <w:r>
-        <w:t>img</w:t>
-      </w:r>
-      <w:proofErr w:type="spellEnd"/>
-    </w:p>
-    <w:p>
-      <w:pPr>
-        <w:pStyle w:val="textbody"/>
-      </w:pPr>
-    </w:p>
-    <w:p>
-      <w:pPr>
-        <w:pStyle w:val="textbody"/>
-        <w:rPr>
-          <w:b/>
-        </w:rPr>
-      </w:pPr>
-      <w:r>
-        <w:rPr>
-          <w:b/>
-        </w:rPr>
-        <w:t xml:space="preserve">Note:  Biomass output maps are </w:t>
-      </w:r>
-      <w:r>
-        <w:rPr>
-          <w:b/>
-        </w:rPr>
-        <w:t xml:space="preserve">not </w:t>
-      </w:r>
-      <w:r>
-        <w:rPr>
-          <w:b/>
-        </w:rPr>
-        <w:t>compatible with the .</w:t>
-      </w:r>
-      <w:proofErr w:type="spellStart"/>
-      <w:r>
-        <w:rPr>
-          <w:b/>
-        </w:rPr>
-        <w:t>gis</w:t>
-      </w:r>
-      <w:proofErr w:type="spellEnd"/>
-      <w:r>
-        <w:rPr>
-          <w:b/>
-        </w:rPr>
-        <w:t xml:space="preserve"> map output type.</w:t>
-      </w:r>
-    </w:p>
-    <w:p>
-      <w:pPr>
-        <w:pStyle w:val="Heading2"/>
-      </w:pPr>
-      <w:bookmarkStart w:id="22" w:name="_Toc405445825"/>
-      <w:r>
-        <w:t>Dead Pool List</w:t>
-      </w:r>
-      <w:bookmarkEnd w:id="22"/>
-    </w:p>
-    <w:p>
-      <w:pPr>
-        <w:pStyle w:val="textbody"/>
-      </w:pPr>
-      <w:r>
-        <w:t xml:space="preserve">Next is a list of the desired dead </w:t>
-      </w:r>
-      <w:proofErr w:type="spellStart"/>
-      <w:r>
-        <w:t>poolsfrom</w:t>
-      </w:r>
-      <w:proofErr w:type="spellEnd"/>
-      <w:r>
-        <w:t xml:space="preserve"> which to create maps.  There is a List parameter, </w:t>
-      </w:r>
-      <w:proofErr w:type="spellStart"/>
-      <w:r>
-        <w:t>DeadPools</w:t>
-      </w:r>
-      <w:proofErr w:type="spellEnd"/>
-      <w:r>
-        <w:t>, followed by a list.  There are only three options for this list:  or woody, non-woody, or both.  For example:</w:t>
-      </w:r>
-    </w:p>
-    <w:p>
-      <w:pPr>
-        <w:pStyle w:val="textinputfile"/>
-      </w:pPr>
-      <w:proofErr w:type="spellStart"/>
-      <w:proofErr w:type="gramStart"/>
-      <w:r>
-        <w:t>DeadPools</w:t>
-      </w:r>
-      <w:proofErr w:type="spellEnd"/>
-      <w:r>
-        <w:t xml:space="preserve">  woody</w:t>
-      </w:r>
-      <w:proofErr w:type="gramEnd"/>
-    </w:p>
-    <w:p>
-      <w:pPr>
-        <w:pStyle w:val="textinputfile"/>
-      </w:pPr>
-      <w:r>
-        <w:t xml:space="preserve">           </w:t>
-      </w:r>
-      <w:proofErr w:type="gramStart"/>
-      <w:r>
-        <w:t>non-woody</w:t>
-      </w:r>
-      <w:proofErr w:type="gramEnd"/>
-    </w:p>
-    <w:p>
-      <w:pPr>
-        <w:pStyle w:val="Heading2"/>
-      </w:pPr>
-      <w:bookmarkStart w:id="23" w:name="_Toc405445826"/>
-      <w:r>
-        <w:t>Dead Biomass Map Names</w:t>
-      </w:r>
-      <w:bookmarkEnd w:id="23"/>
     </w:p>
     <w:p>
       <w:pPr>
@@ -3431,7 +3055,7 @@
   <w:abstractNum w:abstractNumId="2">
     <w:nsid w:val="6CD045EB"/>
     <w:multiLevelType w:val="hybridMultilevel"/>
-    <w:tmpl w:val="F9EA342A"/>
+    <w:tmpl w:val="D7880584"/>
     <w:lvl w:ilvl="0" w:tplc="04090001">
       <w:start w:val="1"/>
       <w:numFmt w:val="bullet"/>

</xml_diff>

<commit_message>
Resolved keyword issue with DeadPools.  Updated UG to reflect current options for specifying dead pool output.  Recompiled installer.
git-svn-id: http://Marc-PC/svn/Full@3672 85f15e0e-5137-b144-a863-98bd542365a3
</commit_message>
<xml_diff>
--- a/trunk/output-biomass/trunk/deploy/docs/LANDIS-II Output Biomass v2.1 User Guide.docx
+++ b/trunk/output-biomass/trunk/deploy/docs/LANDIS-II Output Biomass v2.1 User Guide.docx
@@ -126,7 +126,7 @@
         <w:rPr>
           <w:noProof/>
         </w:rPr>
-        <w:t>April 30, 2015</w:t>
+        <w:t>May 1, 2015</w:t>
       </w:r>
       <w:r>
         <w:rPr>
@@ -232,7 +232,7 @@
         </w:rPr>
         <w:fldChar w:fldCharType="separate"/>
       </w:r>
-      <w:hyperlink w:anchor="_Toc418236409" w:history="1">
+      <w:hyperlink w:anchor="_Toc418240261" w:history="1">
         <w:r>
           <w:rPr>
             <w:rStyle w:val="Hyperlink"/>
@@ -278,7 +278,7 @@
             <w:noProof/>
             <w:webHidden/>
           </w:rPr>
-          <w:instrText xml:space="preserve"> PAGEREF _Toc418236409 \h </w:instrText>
+          <w:instrText xml:space="preserve"> PAGEREF _Toc418240261 \h </w:instrText>
         </w:r>
         <w:r>
           <w:rPr>
@@ -323,7 +323,7 @@
           <w:szCs w:val="22"/>
         </w:rPr>
       </w:pPr>
-      <w:hyperlink w:anchor="_Toc418236410" w:history="1">
+      <w:hyperlink w:anchor="_Toc418240262" w:history="1">
         <w:r>
           <w:rPr>
             <w:rStyle w:val="Hyperlink"/>
@@ -366,7 +366,7 @@
             <w:noProof/>
             <w:webHidden/>
           </w:rPr>
-          <w:instrText xml:space="preserve"> PAGEREF _Toc418236410 \h </w:instrText>
+          <w:instrText xml:space="preserve"> PAGEREF _Toc418240262 \h </w:instrText>
         </w:r>
         <w:r>
           <w:rPr>
@@ -411,7 +411,7 @@
           <w:szCs w:val="22"/>
         </w:rPr>
       </w:pPr>
-      <w:hyperlink w:anchor="_Toc418236411" w:history="1">
+      <w:hyperlink w:anchor="_Toc418240263" w:history="1">
         <w:r>
           <w:rPr>
             <w:rStyle w:val="Hyperlink"/>
@@ -454,7 +454,7 @@
             <w:noProof/>
             <w:webHidden/>
           </w:rPr>
-          <w:instrText xml:space="preserve"> PAGEREF _Toc418236411 \h </w:instrText>
+          <w:instrText xml:space="preserve"> PAGEREF _Toc418240263 \h </w:instrText>
         </w:r>
         <w:r>
           <w:rPr>
@@ -501,7 +501,7 @@
           <w:szCs w:val="22"/>
         </w:rPr>
       </w:pPr>
-      <w:hyperlink w:anchor="_Toc418236412" w:history="1">
+      <w:hyperlink w:anchor="_Toc418240264" w:history="1">
         <w:r>
           <w:rPr>
             <w:rStyle w:val="Hyperlink"/>
@@ -546,7 +546,7 @@
             <w:noProof/>
             <w:webHidden/>
           </w:rPr>
-          <w:instrText xml:space="preserve"> PAGEREF _Toc418236412 \h </w:instrText>
+          <w:instrText xml:space="preserve"> PAGEREF _Toc418240264 \h </w:instrText>
         </w:r>
         <w:r>
           <w:rPr>
@@ -593,7 +593,7 @@
           <w:szCs w:val="22"/>
         </w:rPr>
       </w:pPr>
-      <w:hyperlink w:anchor="_Toc418236413" w:history="1">
+      <w:hyperlink w:anchor="_Toc418240265" w:history="1">
         <w:r>
           <w:rPr>
             <w:rStyle w:val="Hyperlink"/>
@@ -638,7 +638,7 @@
             <w:noProof/>
             <w:webHidden/>
           </w:rPr>
-          <w:instrText xml:space="preserve"> PAGEREF _Toc418236413 \h </w:instrText>
+          <w:instrText xml:space="preserve"> PAGEREF _Toc418240265 \h </w:instrText>
         </w:r>
         <w:r>
           <w:rPr>
@@ -683,7 +683,7 @@
           <w:szCs w:val="22"/>
         </w:rPr>
       </w:pPr>
-      <w:hyperlink w:anchor="_Toc418236414" w:history="1">
+      <w:hyperlink w:anchor="_Toc418240266" w:history="1">
         <w:r>
           <w:rPr>
             <w:rStyle w:val="Hyperlink"/>
@@ -726,7 +726,7 @@
             <w:noProof/>
             <w:webHidden/>
           </w:rPr>
-          <w:instrText xml:space="preserve"> PAGEREF _Toc418236414 \h </w:instrText>
+          <w:instrText xml:space="preserve"> PAGEREF _Toc418240266 \h </w:instrText>
         </w:r>
         <w:r>
           <w:rPr>
@@ -774,7 +774,7 @@
           <w:szCs w:val="22"/>
         </w:rPr>
       </w:pPr>
-      <w:hyperlink w:anchor="_Toc418236415" w:history="1">
+      <w:hyperlink w:anchor="_Toc418240267" w:history="1">
         <w:r>
           <w:rPr>
             <w:rStyle w:val="Hyperlink"/>
@@ -820,7 +820,7 @@
             <w:noProof/>
             <w:webHidden/>
           </w:rPr>
-          <w:instrText xml:space="preserve"> PAGEREF _Toc418236415 \h </w:instrText>
+          <w:instrText xml:space="preserve"> PAGEREF _Toc418240267 \h </w:instrText>
         </w:r>
         <w:r>
           <w:rPr>
@@ -865,7 +865,7 @@
           <w:szCs w:val="22"/>
         </w:rPr>
       </w:pPr>
-      <w:hyperlink w:anchor="_Toc418236416" w:history="1">
+      <w:hyperlink w:anchor="_Toc418240268" w:history="1">
         <w:r>
           <w:rPr>
             <w:rStyle w:val="Hyperlink"/>
@@ -908,7 +908,7 @@
             <w:noProof/>
             <w:webHidden/>
           </w:rPr>
-          <w:instrText xml:space="preserve"> PAGEREF _Toc418236416 \h </w:instrText>
+          <w:instrText xml:space="preserve"> PAGEREF _Toc418240268 \h </w:instrText>
         </w:r>
         <w:r>
           <w:rPr>
@@ -953,7 +953,7 @@
           <w:szCs w:val="22"/>
         </w:rPr>
       </w:pPr>
-      <w:hyperlink w:anchor="_Toc418236417" w:history="1">
+      <w:hyperlink w:anchor="_Toc418240269" w:history="1">
         <w:r>
           <w:rPr>
             <w:rStyle w:val="Hyperlink"/>
@@ -996,7 +996,7 @@
             <w:noProof/>
             <w:webHidden/>
           </w:rPr>
-          <w:instrText xml:space="preserve"> PAGEREF _Toc418236417 \h </w:instrText>
+          <w:instrText xml:space="preserve"> PAGEREF _Toc418240269 \h </w:instrText>
         </w:r>
         <w:r>
           <w:rPr>
@@ -1041,7 +1041,7 @@
           <w:szCs w:val="22"/>
         </w:rPr>
       </w:pPr>
-      <w:hyperlink w:anchor="_Toc418236418" w:history="1">
+      <w:hyperlink w:anchor="_Toc418240270" w:history="1">
         <w:r>
           <w:rPr>
             <w:rStyle w:val="Hyperlink"/>
@@ -1084,7 +1084,7 @@
             <w:noProof/>
             <w:webHidden/>
           </w:rPr>
-          <w:instrText xml:space="preserve"> PAGEREF _Toc418236418 \h </w:instrText>
+          <w:instrText xml:space="preserve"> PAGEREF _Toc418240270 \h </w:instrText>
         </w:r>
         <w:r>
           <w:rPr>
@@ -1129,7 +1129,7 @@
           <w:szCs w:val="22"/>
         </w:rPr>
       </w:pPr>
-      <w:hyperlink w:anchor="_Toc418236419" w:history="1">
+      <w:hyperlink w:anchor="_Toc418240271" w:history="1">
         <w:r>
           <w:rPr>
             <w:rStyle w:val="Hyperlink"/>
@@ -1172,7 +1172,7 @@
             <w:noProof/>
             <w:webHidden/>
           </w:rPr>
-          <w:instrText xml:space="preserve"> PAGEREF _Toc418236419 \h </w:instrText>
+          <w:instrText xml:space="preserve"> PAGEREF _Toc418240271 \h </w:instrText>
         </w:r>
         <w:r>
           <w:rPr>
@@ -1217,7 +1217,7 @@
           <w:szCs w:val="22"/>
         </w:rPr>
       </w:pPr>
-      <w:hyperlink w:anchor="_Toc418236420" w:history="1">
+      <w:hyperlink w:anchor="_Toc418240272" w:history="1">
         <w:r>
           <w:rPr>
             <w:rStyle w:val="Hyperlink"/>
@@ -1260,7 +1260,7 @@
             <w:noProof/>
             <w:webHidden/>
           </w:rPr>
-          <w:instrText xml:space="preserve"> PAGEREF _Toc418236420 \h </w:instrText>
+          <w:instrText xml:space="preserve"> PAGEREF _Toc418240272 \h </w:instrText>
         </w:r>
         <w:r>
           <w:rPr>
@@ -1305,7 +1305,7 @@
           <w:szCs w:val="22"/>
         </w:rPr>
       </w:pPr>
-      <w:hyperlink w:anchor="_Toc418236421" w:history="1">
+      <w:hyperlink w:anchor="_Toc418240273" w:history="1">
         <w:r>
           <w:rPr>
             <w:rStyle w:val="Hyperlink"/>
@@ -1348,7 +1348,7 @@
             <w:noProof/>
             <w:webHidden/>
           </w:rPr>
-          <w:instrText xml:space="preserve"> PAGEREF _Toc418236421 \h </w:instrText>
+          <w:instrText xml:space="preserve"> PAGEREF _Toc418240273 \h </w:instrText>
         </w:r>
         <w:r>
           <w:rPr>
@@ -1393,7 +1393,7 @@
           <w:szCs w:val="22"/>
         </w:rPr>
       </w:pPr>
-      <w:hyperlink w:anchor="_Toc418236422" w:history="1">
+      <w:hyperlink w:anchor="_Toc418240274" w:history="1">
         <w:r>
           <w:rPr>
             <w:rStyle w:val="Hyperlink"/>
@@ -1436,7 +1436,7 @@
             <w:noProof/>
             <w:webHidden/>
           </w:rPr>
-          <w:instrText xml:space="preserve"> PAGEREF _Toc418236422 \h </w:instrText>
+          <w:instrText xml:space="preserve"> PAGEREF _Toc418240274 \h </w:instrText>
         </w:r>
         <w:r>
           <w:rPr>
@@ -1492,7 +1492,7 @@
         <w:pStyle w:val="Heading1"/>
       </w:pPr>
       <w:bookmarkStart w:id="2" w:name="_Toc102232953"/>
-      <w:bookmarkStart w:id="3" w:name="_Toc418236409"/>
+      <w:bookmarkStart w:id="3" w:name="_Toc418240261"/>
       <w:r>
         <w:lastRenderedPageBreak/>
         <w:t>Introduction</w:t>
@@ -1536,7 +1536,7 @@
         <w:pStyle w:val="Heading2"/>
       </w:pPr>
       <w:bookmarkStart w:id="4" w:name="_Toc152241118"/>
-      <w:bookmarkStart w:id="5" w:name="_Toc418236410"/>
+      <w:bookmarkStart w:id="5" w:name="_Toc418240262"/>
       <w:r>
         <w:t>Extension description</w:t>
       </w:r>
@@ -1623,7 +1623,7 @@
       <w:pPr>
         <w:pStyle w:val="Heading2"/>
       </w:pPr>
-      <w:bookmarkStart w:id="6" w:name="_Toc418236411"/>
+      <w:bookmarkStart w:id="6" w:name="_Toc418240263"/>
       <w:bookmarkEnd w:id="4"/>
       <w:r>
         <w:t>Version History</w:t>
@@ -1635,7 +1635,7 @@
         <w:pStyle w:val="Heading3"/>
         <w:ind w:left="720" w:hanging="720"/>
       </w:pPr>
-      <w:bookmarkStart w:id="7" w:name="_Toc418236412"/>
+      <w:bookmarkStart w:id="7" w:name="_Toc418240264"/>
       <w:r>
         <w:t>Version 2.1 (</w:t>
       </w:r>
@@ -1660,7 +1660,7 @@
         <w:pStyle w:val="Heading3"/>
         <w:ind w:left="720" w:hanging="720"/>
       </w:pPr>
-      <w:bookmarkStart w:id="8" w:name="_Toc418236413"/>
+      <w:bookmarkStart w:id="8" w:name="_Toc418240265"/>
       <w:r>
         <w:t>Version 2.0</w:t>
       </w:r>
@@ -1795,7 +1795,7 @@
       <w:pPr>
         <w:pStyle w:val="Heading2"/>
       </w:pPr>
-      <w:bookmarkStart w:id="9" w:name="_Toc418236414"/>
+      <w:bookmarkStart w:id="9" w:name="_Toc418240266"/>
       <w:r>
         <w:lastRenderedPageBreak/>
         <w:t>Acknowledgements</w:t>
@@ -1815,7 +1815,7 @@
         <w:pStyle w:val="Heading1"/>
       </w:pPr>
       <w:bookmarkStart w:id="10" w:name="_Toc102232959"/>
-      <w:bookmarkStart w:id="11" w:name="_Toc418236415"/>
+      <w:bookmarkStart w:id="11" w:name="_Toc418240267"/>
       <w:r>
         <w:lastRenderedPageBreak/>
         <w:t>Input File</w:t>
@@ -1861,7 +1861,7 @@
       <w:pPr>
         <w:pStyle w:val="Heading2"/>
       </w:pPr>
-      <w:bookmarkStart w:id="12" w:name="_Toc418236416"/>
+      <w:bookmarkStart w:id="12" w:name="_Toc418240268"/>
       <w:proofErr w:type="spellStart"/>
       <w:r>
         <w:t>LandisData</w:t>
@@ -1907,7 +1907,7 @@
       <w:pPr>
         <w:pStyle w:val="Heading2"/>
       </w:pPr>
-      <w:bookmarkStart w:id="13" w:name="_Toc418236417"/>
+      <w:bookmarkStart w:id="13" w:name="_Toc418240269"/>
       <w:proofErr w:type="spellStart"/>
       <w:r>
         <w:t>Timestep</w:t>
@@ -1942,7 +1942,7 @@
         <w:pStyle w:val="Heading2"/>
       </w:pPr>
       <w:bookmarkStart w:id="14" w:name="_Toc284938517"/>
-      <w:bookmarkStart w:id="15" w:name="_Toc418236418"/>
+      <w:bookmarkStart w:id="15" w:name="_Toc418240270"/>
       <w:proofErr w:type="spellStart"/>
       <w:r>
         <w:t>MakeTable</w:t>
@@ -2006,7 +2006,7 @@
       <w:pPr>
         <w:pStyle w:val="Heading2"/>
       </w:pPr>
-      <w:bookmarkStart w:id="16" w:name="_Toc418236419"/>
+      <w:bookmarkStart w:id="16" w:name="_Toc418240271"/>
       <w:r>
         <w:t>Species List</w:t>
       </w:r>
@@ -2141,7 +2141,7 @@
         <w:pStyle w:val="Heading2"/>
       </w:pPr>
       <w:bookmarkStart w:id="17" w:name="_Ref152415971"/>
-      <w:bookmarkStart w:id="18" w:name="_Toc418236420"/>
+      <w:bookmarkStart w:id="18" w:name="_Toc418240272"/>
       <w:r>
         <w:t>Aboveground Live Biomass Map Names</w:t>
       </w:r>
@@ -2237,7 +2237,7 @@
         <w:rPr>
           <w:rFonts w:ascii="Courier New" w:hAnsi="Courier New" w:cs="Courier New"/>
         </w:rPr>
-        <w:t>gis</w:t>
+        <w:t>img</w:t>
       </w:r>
       <w:proofErr w:type="spellEnd"/>
       <w:r>
@@ -2327,7 +2327,7 @@
       <w:pPr>
         <w:pStyle w:val="Heading2"/>
       </w:pPr>
-      <w:bookmarkStart w:id="19" w:name="_Toc418236421"/>
+      <w:bookmarkStart w:id="19" w:name="_Toc418240273"/>
       <w:r>
         <w:t>Dead Pool List</w:t>
       </w:r>
@@ -2338,23 +2338,51 @@
         <w:pStyle w:val="textbody"/>
       </w:pPr>
       <w:r>
-        <w:t xml:space="preserve">Next is a list of the desired dead </w:t>
+        <w:t>Next is a list of the desired dead pools</w:t>
+      </w:r>
+      <w:r>
+        <w:t xml:space="preserve"> </w:t>
+      </w:r>
+      <w:r>
+        <w:t xml:space="preserve">from which to create maps.  There is a </w:t>
+      </w:r>
+      <w:r>
+        <w:t>parameter keyword</w:t>
+      </w:r>
+      <w:r>
+        <w:t xml:space="preserve">, </w:t>
       </w:r>
       <w:proofErr w:type="spellStart"/>
       <w:r>
-        <w:t>poolsfrom</w:t>
+        <w:t>DeadPools</w:t>
       </w:r>
       <w:proofErr w:type="spellEnd"/>
       <w:r>
-        <w:t xml:space="preserve"> which to create maps.  There is a List parameter, </w:t>
-      </w:r>
-      <w:proofErr w:type="spellStart"/>
-      <w:r>
-        <w:t>DeadPools</w:t>
-      </w:r>
-      <w:proofErr w:type="spellEnd"/>
-      <w:r>
-        <w:t>, followed by a list.  There are only three options for this list:  or woody, non-woody, or both.  For example:</w:t>
+        <w:t>, followed by a</w:t>
+      </w:r>
+      <w:r>
+        <w:t>n</w:t>
+      </w:r>
+      <w:r>
+        <w:t xml:space="preserve"> </w:t>
+      </w:r>
+      <w:r>
+        <w:t>input keyword</w:t>
+      </w:r>
+      <w:r>
+        <w:t>.  There are only t</w:t>
+      </w:r>
+      <w:r>
+        <w:t>hree options for this keyword:  woody, non-woody, or both.  E</w:t>
+      </w:r>
+      <w:r>
+        <w:t>xample</w:t>
+      </w:r>
+      <w:r>
+        <w:t>s</w:t>
+      </w:r>
+      <w:r>
+        <w:t>:</w:t>
       </w:r>
     </w:p>
     <w:p>
@@ -2377,84 +2405,98 @@
         <w:pStyle w:val="textinputfile"/>
       </w:pPr>
       <w:r>
-        <w:t xml:space="preserve">           </w:t>
+        <w:t>OR</w:t>
+      </w:r>
+    </w:p>
+    <w:p>
+      <w:pPr>
+        <w:pStyle w:val="textinputfile"/>
+      </w:pPr>
+      <w:proofErr w:type="spellStart"/>
+      <w:r>
+        <w:t>DeadPools</w:t>
+      </w:r>
+      <w:proofErr w:type="spellEnd"/>
+      <w:r>
+        <w:t xml:space="preserve"> both</w:t>
+      </w:r>
+    </w:p>
+    <w:p>
+      <w:pPr>
+        <w:pStyle w:val="Heading2"/>
+      </w:pPr>
+      <w:bookmarkStart w:id="20" w:name="_Toc418240274"/>
+      <w:r>
+        <w:t>Dead Biomass Map Names</w:t>
+      </w:r>
+      <w:bookmarkEnd w:id="20"/>
+    </w:p>
+    <w:p>
+      <w:pPr>
+        <w:pStyle w:val="textbody"/>
+      </w:pPr>
+      <w:r>
+        <w:t xml:space="preserve">Finally, a second </w:t>
+      </w:r>
+      <w:proofErr w:type="spellStart"/>
+      <w:r>
+        <w:t>MapNames</w:t>
+      </w:r>
+      <w:proofErr w:type="spellEnd"/>
+      <w:r>
+        <w:t xml:space="preserve"> parameter describes where dead biomass output maps are placed and their format.  The first portion lists the directory where the maps should be places, relative the location of the scenario text file (e.g., </w:t>
+      </w:r>
+      <w:proofErr w:type="spellStart"/>
+      <w:r>
+        <w:rPr>
+          <w:rFonts w:ascii="Courier New" w:hAnsi="Courier New" w:cs="Courier New"/>
+        </w:rPr>
+        <w:t>agemaps</w:t>
+      </w:r>
+      <w:proofErr w:type="spellEnd"/>
+      <w:r>
+        <w:rPr>
+          <w:rFonts w:ascii="Courier New" w:hAnsi="Courier New" w:cs="Courier New"/>
+        </w:rPr>
+        <w:t>/</w:t>
+      </w:r>
+      <w:r>
+        <w:t xml:space="preserve">).  The second portion includes two </w:t>
+      </w:r>
+      <w:r>
+        <w:t>variable</w:t>
+      </w:r>
+      <w:r>
+        <w:t xml:space="preserve">s for creating file names.  </w:t>
+      </w:r>
+      <w:r>
+        <w:rPr>
+          <w:rFonts w:ascii="Courier New" w:hAnsi="Courier New" w:cs="Courier New"/>
+        </w:rPr>
+        <w:t>{</w:t>
       </w:r>
       <w:proofErr w:type="gramStart"/>
       <w:r>
-        <w:t>non-woody</w:t>
+        <w:rPr>
+          <w:rFonts w:ascii="Courier New" w:hAnsi="Courier New" w:cs="Courier New"/>
+        </w:rPr>
+        <w:t>pool</w:t>
       </w:r>
       <w:proofErr w:type="gramEnd"/>
-    </w:p>
-    <w:p>
-      <w:pPr>
-        <w:pStyle w:val="Heading2"/>
-      </w:pPr>
-      <w:bookmarkStart w:id="20" w:name="_Toc418236422"/>
-      <w:r>
-        <w:t>Dead Biomass Map Names</w:t>
-      </w:r>
-      <w:bookmarkEnd w:id="20"/>
-    </w:p>
-    <w:p>
-      <w:pPr>
-        <w:pStyle w:val="textbody"/>
-      </w:pPr>
-      <w:r>
-        <w:t xml:space="preserve">Finally, a second </w:t>
-      </w:r>
-      <w:proofErr w:type="spellStart"/>
-      <w:r>
-        <w:t>MapNames</w:t>
-      </w:r>
-      <w:proofErr w:type="spellEnd"/>
-      <w:r>
-        <w:t xml:space="preserve"> parameter describes where dead biomass output maps are placed and their format.  The first portion lists the directory where the maps should be places, relative the location of the scenario text file (e.g., </w:t>
-      </w:r>
-      <w:proofErr w:type="spellStart"/>
       <w:r>
         <w:rPr>
           <w:rFonts w:ascii="Courier New" w:hAnsi="Courier New" w:cs="Courier New"/>
         </w:rPr>
-        <w:t>agemaps</w:t>
-      </w:r>
-      <w:proofErr w:type="spellEnd"/>
-      <w:r>
-        <w:rPr>
-          <w:rFonts w:ascii="Courier New" w:hAnsi="Courier New" w:cs="Courier New"/>
-        </w:rPr>
-        <w:t>/</w:t>
-      </w:r>
-      <w:r>
-        <w:t xml:space="preserve">).  The second portion includes two </w:t>
-      </w:r>
-      <w:r>
-        <w:t>variable</w:t>
-      </w:r>
-      <w:r>
-        <w:t xml:space="preserve">s for creating file names.  </w:t>
-      </w:r>
-      <w:r>
-        <w:rPr>
-          <w:rFonts w:ascii="Courier New" w:hAnsi="Courier New" w:cs="Courier New"/>
-        </w:rPr>
-        <w:t>{</w:t>
-      </w:r>
-      <w:proofErr w:type="gramStart"/>
-      <w:r>
-        <w:rPr>
-          <w:rFonts w:ascii="Courier New" w:hAnsi="Courier New" w:cs="Courier New"/>
-        </w:rPr>
-        <w:t>pool</w:t>
-      </w:r>
-      <w:proofErr w:type="gramEnd"/>
-      <w:r>
-        <w:rPr>
-          <w:rFonts w:ascii="Courier New" w:hAnsi="Courier New" w:cs="Courier New"/>
-        </w:rPr>
         <w:t>}</w:t>
       </w:r>
       <w:r>
-        <w:t xml:space="preserve"> will be replaced with the dead pool name.  </w:t>
+        <w:t xml:space="preserve"> will be replaced with the dead pool name</w:t>
+      </w:r>
+      <w:r>
+        <w:t xml:space="preserve"> (“woody” or “non-woody”)</w:t>
+      </w:r>
+      <w:r>
+        <w:t xml:space="preserve">.  </w:t>
       </w:r>
       <w:r>
         <w:rPr>
@@ -2486,7 +2528,7 @@
         <w:rPr>
           <w:rFonts w:ascii="Courier New" w:hAnsi="Courier New" w:cs="Courier New"/>
         </w:rPr>
-        <w:t>gis</w:t>
+        <w:t>img</w:t>
       </w:r>
       <w:proofErr w:type="spellEnd"/>
       <w:r>

</xml_diff>